<commit_message>
Rewrite importProducts function to importExcelData - it supports more cases
</commit_message>
<xml_diff>
--- a/files/input/inputKatalog.docx
+++ b/files/input/inputKatalog.docx
@@ -1,141 +1,487 @@
 
 <file path=word/document.xml><?xml version="1.0" encoding="utf-8"?>
 <w:document xmlns:wpc="http://schemas.microsoft.com/office/word/2010/wordprocessingCanvas" xmlns:cx="http://schemas.microsoft.com/office/drawing/2014/chartex" xmlns:mc="http://schemas.openxmlformats.org/markup-compatibility/2006" xmlns:o="urn:schemas-microsoft-com:office:office" xmlns:r="http://schemas.openxmlformats.org/officeDocument/2006/relationships" xmlns:m="http://schemas.openxmlformats.org/officeDocument/2006/math" xmlns:v="urn:schemas-microsoft-com:vml" xmlns:wp14="http://schemas.microsoft.com/office/word/2010/wordprocessingDrawing" xmlns:wp="http://schemas.openxmlformats.org/drawingml/2006/wordprocessingDrawing" xmlns:w10="urn:schemas-microsoft-com:office:word" xmlns:w="http://schemas.openxmlformats.org/wordprocessingml/2006/main" xmlns:w14="http://schemas.microsoft.com/office/word/2010/wordml" xmlns:w15="http://schemas.microsoft.com/office/word/2012/wordml" xmlns:w16se="http://schemas.microsoft.com/office/word/2015/wordml/symex" xmlns:wpg="http://schemas.microsoft.com/office/word/2010/wordprocessingGroup" xmlns:wpi="http://schemas.microsoft.com/office/word/2010/wordprocessingInk" xmlns:wne="http://schemas.microsoft.com/office/word/2006/wordml" xmlns:wps="http://schemas.microsoft.com/office/word/2010/wordprocessingShape" mc:Ignorable="w14 w15 w16se wp14">
+  <w:background w:color="FFFFFF">
+    <v:background id="_x0000_s1025" o:bwmode="white" o:targetscreensize="1024,768">
+      <v:fill r:id="rId2" o:title="Obraz1" recolor="t" type="frame"/>
+    </v:background>
+  </w:background>
   <w:body>
     <w:p>
-      <w:r>
+      <w:pPr>
+        <w:rPr>
+          <w:sz w:val="28"/>
+          <w:szCs w:val="28"/>
+        </w:rPr>
+      </w:pPr>
+      <w:r>
+        <w:rPr>
+          <w:sz w:val="28"/>
+          <w:szCs w:val="28"/>
+        </w:rPr>
+        <w:t>{#products}</w:t>
+      </w:r>
+    </w:p>
+    <w:p>
+      <w:pPr>
+        <w:rPr>
+          <w:sz w:val="28"/>
+          <w:szCs w:val="28"/>
+        </w:rPr>
+      </w:pPr>
+      <w:r>
+        <w:rPr>
+          <w:sz w:val="28"/>
+          <w:szCs w:val="28"/>
+        </w:rPr>
+        <w:t xml:space="preserve">LOS nr </w:t>
+      </w:r>
+      <w:r>
+        <w:rPr>
+          <w:sz w:val="28"/>
+          <w:szCs w:val="28"/>
+        </w:rPr>
         <w:t>{</w:t>
       </w:r>
       <w:proofErr w:type="spellStart"/>
       <w:r>
+        <w:rPr>
+          <w:sz w:val="28"/>
+          <w:szCs w:val="28"/>
+        </w:rPr>
         <w:t>productNumber</w:t>
       </w:r>
       <w:proofErr w:type="spellEnd"/>
       <w:r>
+        <w:rPr>
+          <w:sz w:val="28"/>
+          <w:szCs w:val="28"/>
+        </w:rPr>
         <w:t>}</w:t>
       </w:r>
     </w:p>
     <w:p>
-      <w:r>
+      <w:pPr>
+        <w:rPr>
+          <w:sz w:val="28"/>
+          <w:szCs w:val="28"/>
+        </w:rPr>
+      </w:pPr>
+      <w:r>
+        <w:rPr>
+          <w:sz w:val="28"/>
+          <w:szCs w:val="28"/>
+        </w:rPr>
+        <w:t xml:space="preserve">Pochodzenie: Nadleśnictwo </w:t>
+      </w:r>
+      <w:r>
+        <w:rPr>
+          <w:sz w:val="28"/>
+          <w:szCs w:val="28"/>
+        </w:rPr>
         <w:t>{</w:t>
       </w:r>
       <w:proofErr w:type="spellStart"/>
       <w:r>
+        <w:rPr>
+          <w:sz w:val="28"/>
+          <w:szCs w:val="28"/>
+        </w:rPr>
         <w:t>forestDistrict</w:t>
       </w:r>
       <w:proofErr w:type="spellEnd"/>
       <w:r>
+        <w:rPr>
+          <w:sz w:val="28"/>
+          <w:szCs w:val="28"/>
+        </w:rPr>
         <w:t>}</w:t>
       </w:r>
     </w:p>
     <w:p>
-      <w:r>
+      <w:pPr>
+        <w:rPr>
+          <w:sz w:val="28"/>
+          <w:szCs w:val="28"/>
+        </w:rPr>
+      </w:pPr>
+      <w:r>
+        <w:rPr>
+          <w:sz w:val="28"/>
+          <w:szCs w:val="28"/>
+        </w:rPr>
+        <w:t xml:space="preserve">Leśnictwo: </w:t>
+      </w:r>
+      <w:r>
+        <w:rPr>
+          <w:sz w:val="28"/>
+          <w:szCs w:val="28"/>
+        </w:rPr>
         <w:t>{</w:t>
       </w:r>
       <w:r>
+        <w:rPr>
+          <w:sz w:val="28"/>
+          <w:szCs w:val="28"/>
+        </w:rPr>
         <w:t>unit</w:t>
       </w:r>
       <w:r>
+        <w:rPr>
+          <w:sz w:val="28"/>
+          <w:szCs w:val="28"/>
+        </w:rPr>
         <w:t>}</w:t>
       </w:r>
     </w:p>
     <w:p>
-      <w:r>
+      <w:pPr>
+        <w:rPr>
+          <w:sz w:val="28"/>
+          <w:szCs w:val="28"/>
+        </w:rPr>
+      </w:pPr>
+      <w:r>
+        <w:rPr>
+          <w:sz w:val="28"/>
+          <w:szCs w:val="28"/>
+        </w:rPr>
+        <w:t xml:space="preserve">Gatunek: </w:t>
+      </w:r>
+      <w:r>
+        <w:rPr>
+          <w:sz w:val="28"/>
+          <w:szCs w:val="28"/>
+        </w:rPr>
         <w:t>{</w:t>
       </w:r>
       <w:proofErr w:type="spellStart"/>
       <w:r>
+        <w:rPr>
+          <w:sz w:val="28"/>
+          <w:szCs w:val="28"/>
+        </w:rPr>
         <w:t>species</w:t>
       </w:r>
       <w:proofErr w:type="spellEnd"/>
       <w:r>
+        <w:rPr>
+          <w:sz w:val="28"/>
+          <w:szCs w:val="28"/>
+        </w:rPr>
         <w:t>}</w:t>
       </w:r>
     </w:p>
     <w:p>
-      <w:r>
+      <w:pPr>
+        <w:rPr>
+          <w:sz w:val="28"/>
+          <w:szCs w:val="28"/>
+        </w:rPr>
+      </w:pPr>
+      <w:r>
+        <w:rPr>
+          <w:sz w:val="28"/>
+          <w:szCs w:val="28"/>
+        </w:rPr>
+        <w:t xml:space="preserve">Długość: </w:t>
+      </w:r>
+      <w:r>
+        <w:rPr>
+          <w:sz w:val="28"/>
+          <w:szCs w:val="28"/>
+        </w:rPr>
         <w:t>{</w:t>
       </w:r>
       <w:proofErr w:type="spellStart"/>
       <w:r>
+        <w:rPr>
+          <w:sz w:val="28"/>
+          <w:szCs w:val="28"/>
+        </w:rPr>
         <w:t>length</w:t>
       </w:r>
       <w:proofErr w:type="spellEnd"/>
       <w:r>
+        <w:rPr>
+          <w:sz w:val="28"/>
+          <w:szCs w:val="28"/>
+        </w:rPr>
         <w:t>}</w:t>
       </w:r>
     </w:p>
     <w:p>
-      <w:r>
+      <w:pPr>
+        <w:rPr>
+          <w:sz w:val="28"/>
+          <w:szCs w:val="28"/>
+        </w:rPr>
+      </w:pPr>
+      <w:r>
+        <w:rPr>
+          <w:sz w:val="28"/>
+          <w:szCs w:val="28"/>
+        </w:rPr>
+        <w:t xml:space="preserve">Średnica bez kory: </w:t>
+      </w:r>
+      <w:r>
+        <w:rPr>
+          <w:sz w:val="28"/>
+          <w:szCs w:val="28"/>
+        </w:rPr>
         <w:t>{</w:t>
       </w:r>
       <w:proofErr w:type="spellStart"/>
       <w:r>
+        <w:rPr>
+          <w:sz w:val="28"/>
+          <w:szCs w:val="28"/>
+        </w:rPr>
         <w:t>diameter</w:t>
       </w:r>
       <w:proofErr w:type="spellEnd"/>
       <w:r>
+        <w:rPr>
+          <w:sz w:val="28"/>
+          <w:szCs w:val="28"/>
+        </w:rPr>
         <w:t>}</w:t>
       </w:r>
     </w:p>
     <w:p>
-      <w:r>
+      <w:pPr>
+        <w:rPr>
+          <w:sz w:val="28"/>
+          <w:szCs w:val="28"/>
+        </w:rPr>
+      </w:pPr>
+      <w:r>
+        <w:rPr>
+          <w:sz w:val="28"/>
+          <w:szCs w:val="28"/>
+        </w:rPr>
+        <w:t xml:space="preserve">Miąższość: </w:t>
+      </w:r>
+      <w:r>
+        <w:rPr>
+          <w:sz w:val="28"/>
+          <w:szCs w:val="28"/>
+        </w:rPr>
         <w:t>{</w:t>
       </w:r>
       <w:proofErr w:type="spellStart"/>
       <w:r>
+        <w:rPr>
+          <w:sz w:val="28"/>
+          <w:szCs w:val="28"/>
+        </w:rPr>
         <w:t>amount</w:t>
       </w:r>
       <w:proofErr w:type="spellEnd"/>
       <w:r>
+        <w:rPr>
+          <w:sz w:val="28"/>
+          <w:szCs w:val="28"/>
+        </w:rPr>
         <w:t>}</w:t>
       </w:r>
     </w:p>
     <w:p>
-      <w:r>
+      <w:pPr>
+        <w:rPr>
+          <w:sz w:val="28"/>
+          <w:szCs w:val="28"/>
+        </w:rPr>
+      </w:pPr>
+      <w:r>
+        <w:rPr>
+          <w:sz w:val="28"/>
+          <w:szCs w:val="28"/>
+        </w:rPr>
+        <w:t xml:space="preserve">KJW: </w:t>
+      </w:r>
+      <w:r>
+        <w:rPr>
+          <w:sz w:val="28"/>
+          <w:szCs w:val="28"/>
+        </w:rPr>
         <w:t>{</w:t>
       </w:r>
       <w:proofErr w:type="spellStart"/>
       <w:r>
+        <w:rPr>
+          <w:sz w:val="28"/>
+          <w:szCs w:val="28"/>
+        </w:rPr>
         <w:t>class</w:t>
       </w:r>
       <w:proofErr w:type="spellEnd"/>
       <w:r>
+        <w:rPr>
+          <w:sz w:val="28"/>
+          <w:szCs w:val="28"/>
+        </w:rPr>
         <w:t>}</w:t>
       </w:r>
     </w:p>
     <w:p>
-      <w:r>
+      <w:pPr>
+        <w:rPr>
+          <w:sz w:val="28"/>
+          <w:szCs w:val="28"/>
+        </w:rPr>
+      </w:pPr>
+      <w:r>
+        <w:rPr>
+          <w:sz w:val="28"/>
+          <w:szCs w:val="28"/>
+        </w:rPr>
+        <w:t xml:space="preserve">Cena wywoławcza </w:t>
+      </w:r>
+      <w:r>
+        <w:rPr>
+          <w:sz w:val="28"/>
+          <w:szCs w:val="28"/>
+        </w:rPr>
+        <w:t xml:space="preserve">- </w:t>
+      </w:r>
+      <w:r>
+        <w:rPr>
+          <w:sz w:val="28"/>
+          <w:szCs w:val="28"/>
+        </w:rPr>
+        <w:t xml:space="preserve">metr sześcienny: </w:t>
+      </w:r>
+      <w:r>
+        <w:rPr>
+          <w:sz w:val="28"/>
+          <w:szCs w:val="28"/>
+        </w:rPr>
         <w:t>{</w:t>
       </w:r>
       <w:proofErr w:type="spellStart"/>
       <w:r>
+        <w:rPr>
+          <w:sz w:val="28"/>
+          <w:szCs w:val="28"/>
+        </w:rPr>
         <w:t>priceSingle</w:t>
       </w:r>
       <w:proofErr w:type="spellEnd"/>
       <w:r>
+        <w:rPr>
+          <w:sz w:val="28"/>
+          <w:szCs w:val="28"/>
+        </w:rPr>
         <w:t>}</w:t>
       </w:r>
-    </w:p>
-    <w:p>
-      <w:r>
-        <w:t>{</w:t>
-      </w:r>
-      <w:proofErr w:type="spellStart"/>
-      <w:r>
-        <w:t>priceTotal</w:t>
-      </w:r>
-      <w:proofErr w:type="spellEnd"/>
-      <w:r>
-        <w:t>}</w:t>
-      </w:r>
-    </w:p>
-    <w:p>
-      <w:r>
-        <w:t>works</w:t>
+      <w:r>
+        <w:rPr>
+          <w:sz w:val="28"/>
+          <w:szCs w:val="28"/>
+        </w:rPr>
+        <w:t xml:space="preserve"> PLN</w:t>
       </w:r>
       <w:bookmarkStart w:id="0" w:name="_GoBack"/>
       <w:bookmarkEnd w:id="0"/>
+    </w:p>
+    <w:p>
+      <w:pPr>
+        <w:rPr>
+          <w:sz w:val="28"/>
+          <w:szCs w:val="28"/>
+        </w:rPr>
+      </w:pPr>
+      <w:r>
+        <w:rPr>
+          <w:sz w:val="28"/>
+          <w:szCs w:val="28"/>
+        </w:rPr>
+        <w:t>Cena wywoławcza</w:t>
+      </w:r>
+      <w:r>
+        <w:rPr>
+          <w:sz w:val="28"/>
+          <w:szCs w:val="28"/>
+        </w:rPr>
+        <w:t xml:space="preserve"> - cała sztuka</w:t>
+      </w:r>
+      <w:r>
+        <w:rPr>
+          <w:sz w:val="28"/>
+          <w:szCs w:val="28"/>
+        </w:rPr>
+        <w:t xml:space="preserve">: </w:t>
+      </w:r>
+      <w:r>
+        <w:rPr>
+          <w:sz w:val="28"/>
+          <w:szCs w:val="28"/>
+        </w:rPr>
+        <w:t>{</w:t>
+      </w:r>
+      <w:proofErr w:type="spellStart"/>
+      <w:r>
+        <w:rPr>
+          <w:sz w:val="28"/>
+          <w:szCs w:val="28"/>
+        </w:rPr>
+        <w:t>priceTotal</w:t>
+      </w:r>
+      <w:proofErr w:type="spellEnd"/>
+      <w:r>
+        <w:rPr>
+          <w:sz w:val="28"/>
+          <w:szCs w:val="28"/>
+        </w:rPr>
+        <w:t>}</w:t>
+      </w:r>
+      <w:r>
+        <w:rPr>
+          <w:sz w:val="28"/>
+          <w:szCs w:val="28"/>
+        </w:rPr>
+        <w:t xml:space="preserve"> PLN</w:t>
+      </w:r>
+    </w:p>
+    <w:p>
+      <w:pPr>
+        <w:rPr>
+          <w:sz w:val="28"/>
+          <w:szCs w:val="28"/>
+        </w:rPr>
+      </w:pPr>
+    </w:p>
+    <w:p>
+      <w:pPr>
+        <w:rPr>
+          <w:sz w:val="28"/>
+          <w:szCs w:val="28"/>
+        </w:rPr>
+      </w:pPr>
+    </w:p>
+    <w:p>
+      <w:pPr>
+        <w:rPr>
+          <w:sz w:val="28"/>
+          <w:szCs w:val="28"/>
+        </w:rPr>
+      </w:pPr>
+    </w:p>
+    <w:p>
+      <w:pPr>
+        <w:rPr>
+          <w:sz w:val="28"/>
+          <w:szCs w:val="28"/>
+        </w:rPr>
+      </w:pPr>
+      <w:r>
+        <w:rPr>
+          <w:sz w:val="28"/>
+          <w:szCs w:val="28"/>
+        </w:rPr>
+        <w:t>{/products}</w:t>
+      </w:r>
     </w:p>
     <w:sectPr>
       <w:pgSz w:w="11906" w:h="16838"/>

</xml_diff>

<commit_message>
Add basic bootstrap styles
</commit_message>
<xml_diff>
--- a/files/input/inputKatalog.docx
+++ b/files/input/inputKatalog.docx
@@ -1,6 +1,6 @@
 
 <file path=word/document.xml><?xml version="1.0" encoding="utf-8"?>
-<w:document xmlns:wpc="http://schemas.microsoft.com/office/word/2010/wordprocessingCanvas" xmlns:cx="http://schemas.microsoft.com/office/drawing/2014/chartex" xmlns:mc="http://schemas.openxmlformats.org/markup-compatibility/2006" xmlns:o="urn:schemas-microsoft-com:office:office" xmlns:r="http://schemas.openxmlformats.org/officeDocument/2006/relationships" xmlns:m="http://schemas.openxmlformats.org/officeDocument/2006/math" xmlns:v="urn:schemas-microsoft-com:vml" xmlns:wp14="http://schemas.microsoft.com/office/word/2010/wordprocessingDrawing" xmlns:wp="http://schemas.openxmlformats.org/drawingml/2006/wordprocessingDrawing" xmlns:w10="urn:schemas-microsoft-com:office:word" xmlns:w="http://schemas.openxmlformats.org/wordprocessingml/2006/main" xmlns:w14="http://schemas.microsoft.com/office/word/2010/wordml" xmlns:w15="http://schemas.microsoft.com/office/word/2012/wordml" xmlns:w16se="http://schemas.microsoft.com/office/word/2015/wordml/symex" xmlns:wpg="http://schemas.microsoft.com/office/word/2010/wordprocessingGroup" xmlns:wpi="http://schemas.microsoft.com/office/word/2010/wordprocessingInk" xmlns:wne="http://schemas.microsoft.com/office/word/2006/wordml" xmlns:wps="http://schemas.microsoft.com/office/word/2010/wordprocessingShape" mc:Ignorable="w14 w15 w16se wp14">
+<w:document xmlns:wpc="http://schemas.microsoft.com/office/word/2010/wordprocessingCanvas" xmlns:cx="http://schemas.microsoft.com/office/drawing/2014/chartex" xmlns:cx1="http://schemas.microsoft.com/office/drawing/2015/9/8/chartex" xmlns:mc="http://schemas.openxmlformats.org/markup-compatibility/2006" xmlns:o="urn:schemas-microsoft-com:office:office" xmlns:r="http://schemas.openxmlformats.org/officeDocument/2006/relationships" xmlns:m="http://schemas.openxmlformats.org/officeDocument/2006/math" xmlns:v="urn:schemas-microsoft-com:vml" xmlns:wp14="http://schemas.microsoft.com/office/word/2010/wordprocessingDrawing" xmlns:wp="http://schemas.openxmlformats.org/drawingml/2006/wordprocessingDrawing" xmlns:w10="urn:schemas-microsoft-com:office:word" xmlns:w="http://schemas.openxmlformats.org/wordprocessingml/2006/main" xmlns:w14="http://schemas.microsoft.com/office/word/2010/wordml" xmlns:w15="http://schemas.microsoft.com/office/word/2012/wordml" xmlns:w16se="http://schemas.microsoft.com/office/word/2015/wordml/symex" xmlns:wpg="http://schemas.microsoft.com/office/word/2010/wordprocessingGroup" xmlns:wpi="http://schemas.microsoft.com/office/word/2010/wordprocessingInk" xmlns:wne="http://schemas.microsoft.com/office/word/2006/wordml" xmlns:wps="http://schemas.microsoft.com/office/word/2010/wordprocessingShape" mc:Ignorable="w14 w15 w16se wp14">
   <w:body>
     <w:tbl>
       <w:tblPr>
@@ -1112,12 +1112,14 @@
           <w:rFonts w:ascii="Arial" w:hAnsi="Arial" w:cs="Arial"/>
         </w:rPr>
       </w:pPr>
-      <w:bookmarkStart w:id="0" w:name="_GoBack"/>
-      <w:bookmarkEnd w:id="0"/>
     </w:p>
     <w:sectPr>
-      <w:headerReference w:type="default" r:id="rId7"/>
-      <w:footerReference w:type="default" r:id="rId8"/>
+      <w:headerReference w:type="even" r:id="rId7"/>
+      <w:headerReference w:type="default" r:id="rId8"/>
+      <w:footerReference w:type="even" r:id="rId9"/>
+      <w:footerReference w:type="default" r:id="rId10"/>
+      <w:headerReference w:type="first" r:id="rId11"/>
+      <w:footerReference w:type="first" r:id="rId12"/>
       <w:pgSz w:w="16838" w:h="11906" w:orient="landscape"/>
       <w:pgMar w:top="1417" w:right="1417" w:bottom="1417" w:left="1417" w:header="708" w:footer="708" w:gutter="0"/>
       <w:cols w:space="708"/>
@@ -1128,7 +1130,7 @@
 </file>
 
 <file path=word/endnotes.xml><?xml version="1.0" encoding="utf-8"?>
-<w:endnotes xmlns:wpc="http://schemas.microsoft.com/office/word/2010/wordprocessingCanvas" xmlns:cx="http://schemas.microsoft.com/office/drawing/2014/chartex" xmlns:mc="http://schemas.openxmlformats.org/markup-compatibility/2006" xmlns:o="urn:schemas-microsoft-com:office:office" xmlns:r="http://schemas.openxmlformats.org/officeDocument/2006/relationships" xmlns:m="http://schemas.openxmlformats.org/officeDocument/2006/math" xmlns:v="urn:schemas-microsoft-com:vml" xmlns:wp14="http://schemas.microsoft.com/office/word/2010/wordprocessingDrawing" xmlns:wp="http://schemas.openxmlformats.org/drawingml/2006/wordprocessingDrawing" xmlns:w10="urn:schemas-microsoft-com:office:word" xmlns:w="http://schemas.openxmlformats.org/wordprocessingml/2006/main" xmlns:w14="http://schemas.microsoft.com/office/word/2010/wordml" xmlns:w15="http://schemas.microsoft.com/office/word/2012/wordml" xmlns:w16se="http://schemas.microsoft.com/office/word/2015/wordml/symex" xmlns:wpg="http://schemas.microsoft.com/office/word/2010/wordprocessingGroup" xmlns:wpi="http://schemas.microsoft.com/office/word/2010/wordprocessingInk" xmlns:wne="http://schemas.microsoft.com/office/word/2006/wordml" xmlns:wps="http://schemas.microsoft.com/office/word/2010/wordprocessingShape" mc:Ignorable="w14 w15 w16se wp14">
+<w:endnotes xmlns:wpc="http://schemas.microsoft.com/office/word/2010/wordprocessingCanvas" xmlns:cx="http://schemas.microsoft.com/office/drawing/2014/chartex" xmlns:cx1="http://schemas.microsoft.com/office/drawing/2015/9/8/chartex" xmlns:mc="http://schemas.openxmlformats.org/markup-compatibility/2006" xmlns:o="urn:schemas-microsoft-com:office:office" xmlns:r="http://schemas.openxmlformats.org/officeDocument/2006/relationships" xmlns:m="http://schemas.openxmlformats.org/officeDocument/2006/math" xmlns:v="urn:schemas-microsoft-com:vml" xmlns:wp14="http://schemas.microsoft.com/office/word/2010/wordprocessingDrawing" xmlns:wp="http://schemas.openxmlformats.org/drawingml/2006/wordprocessingDrawing" xmlns:w10="urn:schemas-microsoft-com:office:word" xmlns:w="http://schemas.openxmlformats.org/wordprocessingml/2006/main" xmlns:w14="http://schemas.microsoft.com/office/word/2010/wordml" xmlns:w15="http://schemas.microsoft.com/office/word/2012/wordml" xmlns:w16se="http://schemas.microsoft.com/office/word/2015/wordml/symex" xmlns:wpg="http://schemas.microsoft.com/office/word/2010/wordprocessingGroup" xmlns:wpi="http://schemas.microsoft.com/office/word/2010/wordprocessingInk" xmlns:wne="http://schemas.microsoft.com/office/word/2006/wordml" xmlns:wps="http://schemas.microsoft.com/office/word/2010/wordprocessingShape" mc:Ignorable="w14 w15 w16se wp14">
   <w:endnote w:type="separator" w:id="-1">
     <w:p>
       <w:pPr>
@@ -1153,7 +1155,17 @@
 </file>
 
 <file path=word/footer1.xml><?xml version="1.0" encoding="utf-8"?>
-<w:ftr xmlns:wpc="http://schemas.microsoft.com/office/word/2010/wordprocessingCanvas" xmlns:cx="http://schemas.microsoft.com/office/drawing/2014/chartex" xmlns:mc="http://schemas.openxmlformats.org/markup-compatibility/2006" xmlns:o="urn:schemas-microsoft-com:office:office" xmlns:r="http://schemas.openxmlformats.org/officeDocument/2006/relationships" xmlns:m="http://schemas.openxmlformats.org/officeDocument/2006/math" xmlns:v="urn:schemas-microsoft-com:vml" xmlns:wp14="http://schemas.microsoft.com/office/word/2010/wordprocessingDrawing" xmlns:wp="http://schemas.openxmlformats.org/drawingml/2006/wordprocessingDrawing" xmlns:w10="urn:schemas-microsoft-com:office:word" xmlns:w="http://schemas.openxmlformats.org/wordprocessingml/2006/main" xmlns:w14="http://schemas.microsoft.com/office/word/2010/wordml" xmlns:w15="http://schemas.microsoft.com/office/word/2012/wordml" xmlns:w16se="http://schemas.microsoft.com/office/word/2015/wordml/symex" xmlns:wpg="http://schemas.microsoft.com/office/word/2010/wordprocessingGroup" xmlns:wpi="http://schemas.microsoft.com/office/word/2010/wordprocessingInk" xmlns:wne="http://schemas.microsoft.com/office/word/2006/wordml" xmlns:wps="http://schemas.microsoft.com/office/word/2010/wordprocessingShape" mc:Ignorable="w14 w15 w16se wp14">
+<w:ftr xmlns:wpc="http://schemas.microsoft.com/office/word/2010/wordprocessingCanvas" xmlns:cx="http://schemas.microsoft.com/office/drawing/2014/chartex" xmlns:cx1="http://schemas.microsoft.com/office/drawing/2015/9/8/chartex" xmlns:mc="http://schemas.openxmlformats.org/markup-compatibility/2006" xmlns:o="urn:schemas-microsoft-com:office:office" xmlns:r="http://schemas.openxmlformats.org/officeDocument/2006/relationships" xmlns:m="http://schemas.openxmlformats.org/officeDocument/2006/math" xmlns:v="urn:schemas-microsoft-com:vml" xmlns:wp14="http://schemas.microsoft.com/office/word/2010/wordprocessingDrawing" xmlns:wp="http://schemas.openxmlformats.org/drawingml/2006/wordprocessingDrawing" xmlns:w10="urn:schemas-microsoft-com:office:word" xmlns:w="http://schemas.openxmlformats.org/wordprocessingml/2006/main" xmlns:w14="http://schemas.microsoft.com/office/word/2010/wordml" xmlns:w15="http://schemas.microsoft.com/office/word/2012/wordml" xmlns:w16se="http://schemas.microsoft.com/office/word/2015/wordml/symex" xmlns:wpg="http://schemas.microsoft.com/office/word/2010/wordprocessingGroup" xmlns:wpi="http://schemas.microsoft.com/office/word/2010/wordprocessingInk" xmlns:wne="http://schemas.microsoft.com/office/word/2006/wordml" xmlns:wps="http://schemas.microsoft.com/office/word/2010/wordprocessingShape" mc:Ignorable="w14 w15 w16se wp14">
+  <w:p>
+    <w:pPr>
+      <w:pStyle w:val="Stopka"/>
+    </w:pPr>
+  </w:p>
+</w:ftr>
+</file>
+
+<file path=word/footer2.xml><?xml version="1.0" encoding="utf-8"?>
+<w:ftr xmlns:wpc="http://schemas.microsoft.com/office/word/2010/wordprocessingCanvas" xmlns:cx="http://schemas.microsoft.com/office/drawing/2014/chartex" xmlns:cx1="http://schemas.microsoft.com/office/drawing/2015/9/8/chartex" xmlns:mc="http://schemas.openxmlformats.org/markup-compatibility/2006" xmlns:o="urn:schemas-microsoft-com:office:office" xmlns:r="http://schemas.openxmlformats.org/officeDocument/2006/relationships" xmlns:m="http://schemas.openxmlformats.org/officeDocument/2006/math" xmlns:v="urn:schemas-microsoft-com:vml" xmlns:wp14="http://schemas.microsoft.com/office/word/2010/wordprocessingDrawing" xmlns:wp="http://schemas.openxmlformats.org/drawingml/2006/wordprocessingDrawing" xmlns:w10="urn:schemas-microsoft-com:office:word" xmlns:w="http://schemas.openxmlformats.org/wordprocessingml/2006/main" xmlns:w14="http://schemas.microsoft.com/office/word/2010/wordml" xmlns:w15="http://schemas.microsoft.com/office/word/2012/wordml" xmlns:w16se="http://schemas.microsoft.com/office/word/2015/wordml/symex" xmlns:wpg="http://schemas.microsoft.com/office/word/2010/wordprocessingGroup" xmlns:wpi="http://schemas.microsoft.com/office/word/2010/wordprocessingInk" xmlns:wne="http://schemas.microsoft.com/office/word/2006/wordml" xmlns:wps="http://schemas.microsoft.com/office/word/2010/wordprocessingShape" mc:Ignorable="w14 w15 w16se wp14">
   <w:p>
     <w:pPr>
       <w:autoSpaceDE w:val="0"/>
@@ -1412,8 +1424,18 @@
 </w:ftr>
 </file>
 
+<file path=word/footer3.xml><?xml version="1.0" encoding="utf-8"?>
+<w:ftr xmlns:wpc="http://schemas.microsoft.com/office/word/2010/wordprocessingCanvas" xmlns:cx="http://schemas.microsoft.com/office/drawing/2014/chartex" xmlns:cx1="http://schemas.microsoft.com/office/drawing/2015/9/8/chartex" xmlns:mc="http://schemas.openxmlformats.org/markup-compatibility/2006" xmlns:o="urn:schemas-microsoft-com:office:office" xmlns:r="http://schemas.openxmlformats.org/officeDocument/2006/relationships" xmlns:m="http://schemas.openxmlformats.org/officeDocument/2006/math" xmlns:v="urn:schemas-microsoft-com:vml" xmlns:wp14="http://schemas.microsoft.com/office/word/2010/wordprocessingDrawing" xmlns:wp="http://schemas.openxmlformats.org/drawingml/2006/wordprocessingDrawing" xmlns:w10="urn:schemas-microsoft-com:office:word" xmlns:w="http://schemas.openxmlformats.org/wordprocessingml/2006/main" xmlns:w14="http://schemas.microsoft.com/office/word/2010/wordml" xmlns:w15="http://schemas.microsoft.com/office/word/2012/wordml" xmlns:w16se="http://schemas.microsoft.com/office/word/2015/wordml/symex" xmlns:wpg="http://schemas.microsoft.com/office/word/2010/wordprocessingGroup" xmlns:wpi="http://schemas.microsoft.com/office/word/2010/wordprocessingInk" xmlns:wne="http://schemas.microsoft.com/office/word/2006/wordml" xmlns:wps="http://schemas.microsoft.com/office/word/2010/wordprocessingShape" mc:Ignorable="w14 w15 w16se wp14">
+  <w:p>
+    <w:pPr>
+      <w:pStyle w:val="Stopka"/>
+    </w:pPr>
+  </w:p>
+</w:ftr>
+</file>
+
 <file path=word/footnotes.xml><?xml version="1.0" encoding="utf-8"?>
-<w:footnotes xmlns:wpc="http://schemas.microsoft.com/office/word/2010/wordprocessingCanvas" xmlns:cx="http://schemas.microsoft.com/office/drawing/2014/chartex" xmlns:mc="http://schemas.openxmlformats.org/markup-compatibility/2006" xmlns:o="urn:schemas-microsoft-com:office:office" xmlns:r="http://schemas.openxmlformats.org/officeDocument/2006/relationships" xmlns:m="http://schemas.openxmlformats.org/officeDocument/2006/math" xmlns:v="urn:schemas-microsoft-com:vml" xmlns:wp14="http://schemas.microsoft.com/office/word/2010/wordprocessingDrawing" xmlns:wp="http://schemas.openxmlformats.org/drawingml/2006/wordprocessingDrawing" xmlns:w10="urn:schemas-microsoft-com:office:word" xmlns:w="http://schemas.openxmlformats.org/wordprocessingml/2006/main" xmlns:w14="http://schemas.microsoft.com/office/word/2010/wordml" xmlns:w15="http://schemas.microsoft.com/office/word/2012/wordml" xmlns:w16se="http://schemas.microsoft.com/office/word/2015/wordml/symex" xmlns:wpg="http://schemas.microsoft.com/office/word/2010/wordprocessingGroup" xmlns:wpi="http://schemas.microsoft.com/office/word/2010/wordprocessingInk" xmlns:wne="http://schemas.microsoft.com/office/word/2006/wordml" xmlns:wps="http://schemas.microsoft.com/office/word/2010/wordprocessingShape" mc:Ignorable="w14 w15 w16se wp14">
+<w:footnotes xmlns:wpc="http://schemas.microsoft.com/office/word/2010/wordprocessingCanvas" xmlns:cx="http://schemas.microsoft.com/office/drawing/2014/chartex" xmlns:cx1="http://schemas.microsoft.com/office/drawing/2015/9/8/chartex" xmlns:mc="http://schemas.openxmlformats.org/markup-compatibility/2006" xmlns:o="urn:schemas-microsoft-com:office:office" xmlns:r="http://schemas.openxmlformats.org/officeDocument/2006/relationships" xmlns:m="http://schemas.openxmlformats.org/officeDocument/2006/math" xmlns:v="urn:schemas-microsoft-com:vml" xmlns:wp14="http://schemas.microsoft.com/office/word/2010/wordprocessingDrawing" xmlns:wp="http://schemas.openxmlformats.org/drawingml/2006/wordprocessingDrawing" xmlns:w10="urn:schemas-microsoft-com:office:word" xmlns:w="http://schemas.openxmlformats.org/wordprocessingml/2006/main" xmlns:w14="http://schemas.microsoft.com/office/word/2010/wordml" xmlns:w15="http://schemas.microsoft.com/office/word/2012/wordml" xmlns:w16se="http://schemas.microsoft.com/office/word/2015/wordml/symex" xmlns:wpg="http://schemas.microsoft.com/office/word/2010/wordprocessingGroup" xmlns:wpi="http://schemas.microsoft.com/office/word/2010/wordprocessingInk" xmlns:wne="http://schemas.microsoft.com/office/word/2006/wordml" xmlns:wps="http://schemas.microsoft.com/office/word/2010/wordprocessingShape" mc:Ignorable="w14 w15 w16se wp14">
   <w:footnote w:type="separator" w:id="-1">
     <w:p>
       <w:pPr>
@@ -1438,7 +1460,17 @@
 </file>
 
 <file path=word/header1.xml><?xml version="1.0" encoding="utf-8"?>
-<w:hdr xmlns:wpc="http://schemas.microsoft.com/office/word/2010/wordprocessingCanvas" xmlns:cx="http://schemas.microsoft.com/office/drawing/2014/chartex" xmlns:mc="http://schemas.openxmlformats.org/markup-compatibility/2006" xmlns:o="urn:schemas-microsoft-com:office:office" xmlns:r="http://schemas.openxmlformats.org/officeDocument/2006/relationships" xmlns:m="http://schemas.openxmlformats.org/officeDocument/2006/math" xmlns:v="urn:schemas-microsoft-com:vml" xmlns:wp14="http://schemas.microsoft.com/office/word/2010/wordprocessingDrawing" xmlns:wp="http://schemas.openxmlformats.org/drawingml/2006/wordprocessingDrawing" xmlns:w10="urn:schemas-microsoft-com:office:word" xmlns:w="http://schemas.openxmlformats.org/wordprocessingml/2006/main" xmlns:w14="http://schemas.microsoft.com/office/word/2010/wordml" xmlns:w15="http://schemas.microsoft.com/office/word/2012/wordml" xmlns:w16se="http://schemas.microsoft.com/office/word/2015/wordml/symex" xmlns:wpg="http://schemas.microsoft.com/office/word/2010/wordprocessingGroup" xmlns:wpi="http://schemas.microsoft.com/office/word/2010/wordprocessingInk" xmlns:wne="http://schemas.microsoft.com/office/word/2006/wordml" xmlns:wps="http://schemas.microsoft.com/office/word/2010/wordprocessingShape" mc:Ignorable="w14 w15 w16se wp14">
+<w:hdr xmlns:wpc="http://schemas.microsoft.com/office/word/2010/wordprocessingCanvas" xmlns:cx="http://schemas.microsoft.com/office/drawing/2014/chartex" xmlns:cx1="http://schemas.microsoft.com/office/drawing/2015/9/8/chartex" xmlns:mc="http://schemas.openxmlformats.org/markup-compatibility/2006" xmlns:o="urn:schemas-microsoft-com:office:office" xmlns:r="http://schemas.openxmlformats.org/officeDocument/2006/relationships" xmlns:m="http://schemas.openxmlformats.org/officeDocument/2006/math" xmlns:v="urn:schemas-microsoft-com:vml" xmlns:wp14="http://schemas.microsoft.com/office/word/2010/wordprocessingDrawing" xmlns:wp="http://schemas.openxmlformats.org/drawingml/2006/wordprocessingDrawing" xmlns:w10="urn:schemas-microsoft-com:office:word" xmlns:w="http://schemas.openxmlformats.org/wordprocessingml/2006/main" xmlns:w14="http://schemas.microsoft.com/office/word/2010/wordml" xmlns:w15="http://schemas.microsoft.com/office/word/2012/wordml" xmlns:w16se="http://schemas.microsoft.com/office/word/2015/wordml/symex" xmlns:wpg="http://schemas.microsoft.com/office/word/2010/wordprocessingGroup" xmlns:wpi="http://schemas.microsoft.com/office/word/2010/wordprocessingInk" xmlns:wne="http://schemas.microsoft.com/office/word/2006/wordml" xmlns:wps="http://schemas.microsoft.com/office/word/2010/wordprocessingShape" mc:Ignorable="w14 w15 w16se wp14">
+  <w:p>
+    <w:pPr>
+      <w:pStyle w:val="Nagwek"/>
+    </w:pPr>
+  </w:p>
+</w:hdr>
+</file>
+
+<file path=word/header2.xml><?xml version="1.0" encoding="utf-8"?>
+<w:hdr xmlns:wpc="http://schemas.microsoft.com/office/word/2010/wordprocessingCanvas" xmlns:cx="http://schemas.microsoft.com/office/drawing/2014/chartex" xmlns:cx1="http://schemas.microsoft.com/office/drawing/2015/9/8/chartex" xmlns:mc="http://schemas.openxmlformats.org/markup-compatibility/2006" xmlns:o="urn:schemas-microsoft-com:office:office" xmlns:r="http://schemas.openxmlformats.org/officeDocument/2006/relationships" xmlns:m="http://schemas.openxmlformats.org/officeDocument/2006/math" xmlns:v="urn:schemas-microsoft-com:vml" xmlns:wp14="http://schemas.microsoft.com/office/word/2010/wordprocessingDrawing" xmlns:wp="http://schemas.openxmlformats.org/drawingml/2006/wordprocessingDrawing" xmlns:w10="urn:schemas-microsoft-com:office:word" xmlns:w="http://schemas.openxmlformats.org/wordprocessingml/2006/main" xmlns:w14="http://schemas.microsoft.com/office/word/2010/wordml" xmlns:w15="http://schemas.microsoft.com/office/word/2012/wordml" xmlns:w16se="http://schemas.microsoft.com/office/word/2015/wordml/symex" xmlns:wpg="http://schemas.microsoft.com/office/word/2010/wordprocessingGroup" xmlns:wpi="http://schemas.microsoft.com/office/word/2010/wordprocessingInk" xmlns:wne="http://schemas.microsoft.com/office/word/2006/wordml" xmlns:wps="http://schemas.microsoft.com/office/word/2010/wordprocessingShape" mc:Ignorable="w14 w15 w16se wp14">
   <w:p>
     <w:pPr>
       <w:pStyle w:val="Nagwek"/>
@@ -1482,7 +1514,27 @@
         <w:sz w:val="16"/>
         <w:szCs w:val="16"/>
       </w:rPr>
-      <w:t>do Regulaminu Łódzkich Aukcji Drewna Cennego</w:t>
+      <w:t xml:space="preserve">do Regulaminu </w:t>
+    </w:r>
+    <w:r>
+      <w:rPr>
+        <w:rFonts w:ascii="Arial" w:hAnsi="Arial" w:cs="Arial"/>
+        <w:bCs/>
+        <w:i/>
+        <w:sz w:val="16"/>
+        <w:szCs w:val="16"/>
+      </w:rPr>
+      <w:t>Łódzkiej Submisji</w:t>
+    </w:r>
+    <w:r>
+      <w:rPr>
+        <w:rFonts w:ascii="Arial" w:hAnsi="Arial" w:cs="Arial"/>
+        <w:bCs/>
+        <w:i/>
+        <w:sz w:val="16"/>
+        <w:szCs w:val="16"/>
+      </w:rPr>
+      <w:t xml:space="preserve"> Drewna Cennego</w:t>
     </w:r>
   </w:p>
   <w:p>
@@ -1762,8 +1814,10 @@
         <w:sz w:val="16"/>
         <w:szCs w:val="16"/>
       </w:rPr>
-      <w:t xml:space="preserve"> A</w:t>
-    </w:r>
+      <w:t xml:space="preserve"> </w:t>
+    </w:r>
+    <w:bookmarkStart w:id="0" w:name="_GoBack"/>
+    <w:bookmarkEnd w:id="0"/>
     <w:r>
       <w:rPr>
         <w:rFonts w:ascii="Arial" w:hAnsi="Arial" w:cs="Arial"/>
@@ -1772,7 +1826,7 @@
         <w:sz w:val="16"/>
         <w:szCs w:val="16"/>
       </w:rPr>
-      <w:t xml:space="preserve"> nr</w:t>
+      <w:t>nr</w:t>
     </w:r>
     <w:r>
       <w:rPr>
@@ -2495,6 +2549,16 @@
         <w:sz w:val="16"/>
         <w:szCs w:val="16"/>
       </w:rPr>
+    </w:pPr>
+  </w:p>
+</w:hdr>
+</file>
+
+<file path=word/header3.xml><?xml version="1.0" encoding="utf-8"?>
+<w:hdr xmlns:wpc="http://schemas.microsoft.com/office/word/2010/wordprocessingCanvas" xmlns:cx="http://schemas.microsoft.com/office/drawing/2014/chartex" xmlns:cx1="http://schemas.microsoft.com/office/drawing/2015/9/8/chartex" xmlns:mc="http://schemas.openxmlformats.org/markup-compatibility/2006" xmlns:o="urn:schemas-microsoft-com:office:office" xmlns:r="http://schemas.openxmlformats.org/officeDocument/2006/relationships" xmlns:m="http://schemas.openxmlformats.org/officeDocument/2006/math" xmlns:v="urn:schemas-microsoft-com:vml" xmlns:wp14="http://schemas.microsoft.com/office/word/2010/wordprocessingDrawing" xmlns:wp="http://schemas.openxmlformats.org/drawingml/2006/wordprocessingDrawing" xmlns:w10="urn:schemas-microsoft-com:office:word" xmlns:w="http://schemas.openxmlformats.org/wordprocessingml/2006/main" xmlns:w14="http://schemas.microsoft.com/office/word/2010/wordml" xmlns:w15="http://schemas.microsoft.com/office/word/2012/wordml" xmlns:w16se="http://schemas.microsoft.com/office/word/2015/wordml/symex" xmlns:wpg="http://schemas.microsoft.com/office/word/2010/wordprocessingGroup" xmlns:wpi="http://schemas.microsoft.com/office/word/2010/wordprocessingInk" xmlns:wne="http://schemas.microsoft.com/office/word/2006/wordml" xmlns:wps="http://schemas.microsoft.com/office/word/2010/wordprocessingShape" mc:Ignorable="w14 w15 w16se wp14">
+  <w:p>
+    <w:pPr>
+      <w:pStyle w:val="Nagwek"/>
     </w:pPr>
   </w:p>
 </w:hdr>
@@ -3283,7 +3347,7 @@
 </file>
 
 <file path=customXml/itemProps1.xml><?xml version="1.0" encoding="utf-8"?>
-<ds:datastoreItem xmlns:ds="http://schemas.openxmlformats.org/officeDocument/2006/customXml" ds:itemID="{EAB76141-D41D-42B0-A5BA-1B71B7332BB7}">
+<ds:datastoreItem xmlns:ds="http://schemas.openxmlformats.org/officeDocument/2006/customXml" ds:itemID="{65BF2420-A799-43AE-9703-18CFDBD67777}">
   <ds:schemaRefs>
     <ds:schemaRef ds:uri="http://schemas.openxmlformats.org/officeDocument/2006/bibliography"/>
   </ds:schemaRefs>

</xml_diff>